<commit_message>
Updated 1.8 release notes
</commit_message>
<xml_diff>
--- a/doc/release/MoDaC Release Notes 1.8.0.docx
+++ b/doc/release/MoDaC Release Notes 1.8.0.docx
@@ -645,23 +645,7 @@
                   <w:sz w:val="28"/>
                   <w:szCs w:val="28"/>
                 </w:rPr>
-                <w:t>Searching</w:t>
-              </w:r>
-              <w:r>
-                <w:rPr>
-                  <w:rStyle w:val="Hyperlink"/>
-                  <w:sz w:val="28"/>
-                  <w:szCs w:val="28"/>
-                </w:rPr>
-                <w:t xml:space="preserve"> </w:t>
-              </w:r>
-              <w:r>
-                <w:rPr>
-                  <w:rStyle w:val="Hyperlink"/>
-                  <w:sz w:val="28"/>
-                  <w:szCs w:val="28"/>
-                </w:rPr>
-                <w:t>for Data</w:t>
+                <w:t>Searching for Data</w:t>
               </w:r>
             </w:hyperlink>
             <w:r>
@@ -909,7 +893,7 @@
                 <w:szCs w:val="28"/>
                 <w:u w:val="single"/>
               </w:rPr>
-              <w:t>6</w:t>
+              <w:t>7</w:t>
             </w:r>
             <w:r>
               <w:rPr>
@@ -925,7 +909,7 @@
                 <w:szCs w:val="28"/>
                 <w:u w:val="single"/>
               </w:rPr>
-              <w:t>June</w:t>
+              <w:t>August</w:t>
             </w:r>
             <w:r>
               <w:rPr>
@@ -941,7 +925,7 @@
                 <w:szCs w:val="28"/>
                 <w:u w:val="single"/>
               </w:rPr>
-              <w:t>11</w:t>
+              <w:t>10</w:t>
             </w:r>
             <w:r>
               <w:rPr>
@@ -978,36 +962,69 @@
             </w:pPr>
             <w:r>
               <w:rPr>
-                <w:rFonts w:cstheme="minorHAnsi"/>
-                <w:sz w:val="28"/>
-                <w:szCs w:val="28"/>
-              </w:rPr>
-              <w:t xml:space="preserve">Shareable link on the Asset Details page: A new shareable link will now be displayed on the Asset Details page. This link can be used to access the Asset </w:t>
-            </w:r>
-            <w:r>
-              <w:rPr>
-                <w:rFonts w:cstheme="minorHAnsi"/>
-                <w:sz w:val="28"/>
-                <w:szCs w:val="28"/>
-              </w:rPr>
-              <w:lastRenderedPageBreak/>
-              <w:t xml:space="preserve">Details page directly from another application. The existing shareable link on the Search Results screen </w:t>
-            </w:r>
-            <w:r>
-              <w:rPr>
-                <w:rFonts w:cstheme="minorHAnsi"/>
-                <w:sz w:val="28"/>
-                <w:szCs w:val="28"/>
-              </w:rPr>
-              <w:t xml:space="preserve">remains unchanged and </w:t>
-            </w:r>
-            <w:r>
-              <w:rPr>
-                <w:rFonts w:cstheme="minorHAnsi"/>
-                <w:sz w:val="28"/>
-                <w:szCs w:val="28"/>
-              </w:rPr>
-              <w:t>will continue to be available.</w:t>
+                <w:sz w:val="28"/>
+                <w:szCs w:val="28"/>
+              </w:rPr>
+              <w:t xml:space="preserve">Browsing and </w:t>
+            </w:r>
+            <w:r>
+              <w:rPr>
+                <w:sz w:val="28"/>
+                <w:szCs w:val="28"/>
+              </w:rPr>
+              <w:t>filtering on the search screen: The search screen has been re</w:t>
+            </w:r>
+            <w:r>
+              <w:rPr>
+                <w:sz w:val="28"/>
+                <w:szCs w:val="28"/>
+              </w:rPr>
+              <w:t>designed</w:t>
+            </w:r>
+            <w:r>
+              <w:rPr>
+                <w:sz w:val="28"/>
+                <w:szCs w:val="28"/>
+              </w:rPr>
+              <w:t xml:space="preserve"> to enable filtering of datasets based on </w:t>
+            </w:r>
+            <w:r>
+              <w:rPr>
+                <w:sz w:val="28"/>
+                <w:szCs w:val="28"/>
+              </w:rPr>
+              <w:t xml:space="preserve">selected </w:t>
+            </w:r>
+            <w:r>
+              <w:rPr>
+                <w:sz w:val="28"/>
+                <w:szCs w:val="28"/>
+              </w:rPr>
+              <w:t>Program, Study or Asset</w:t>
+            </w:r>
+            <w:r>
+              <w:rPr>
+                <w:sz w:val="28"/>
+                <w:szCs w:val="28"/>
+              </w:rPr>
+              <w:t xml:space="preserve">. For details refer to </w:t>
+            </w:r>
+            <w:hyperlink r:id="rId10" w:history="1">
+              <w:r>
+                <w:rPr>
+                  <w:rStyle w:val="Hyperlink"/>
+                  <w:sz w:val="28"/>
+                  <w:szCs w:val="28"/>
+                </w:rPr>
+                <w:t>Searching for Data</w:t>
+              </w:r>
+            </w:hyperlink>
+            <w:r>
+              <w:rPr>
+                <w:sz w:val="28"/>
+                <w:szCs w:val="28"/>
+              </w:rPr>
+              <w:t>.</w:t>
             </w:r>
           </w:p>
           <w:p>
@@ -1020,50 +1037,34 @@
               <w:spacing w:before="240" w:after="0"/>
               <w:contextualSpacing w:val="0"/>
               <w:rPr>
-                <w:rFonts w:cstheme="minorHAnsi"/>
-                <w:sz w:val="28"/>
-                <w:szCs w:val="28"/>
-              </w:rPr>
-            </w:pPr>
-            <w:r>
-              <w:rPr>
-                <w:rFonts w:cstheme="minorHAnsi"/>
-                <w:sz w:val="28"/>
-                <w:szCs w:val="28"/>
-              </w:rPr>
-              <w:t xml:space="preserve">Ordering of transactions on the Task Status page: The transactions on the Task Status page will now by default be sorted by </w:t>
-            </w:r>
-            <w:r>
-              <w:rPr>
-                <w:rFonts w:cstheme="minorHAnsi"/>
-                <w:sz w:val="28"/>
-                <w:szCs w:val="28"/>
-              </w:rPr>
-              <w:t>c</w:t>
-            </w:r>
-            <w:r>
-              <w:rPr>
-                <w:rFonts w:cstheme="minorHAnsi"/>
-                <w:sz w:val="28"/>
-                <w:szCs w:val="28"/>
-              </w:rPr>
-              <w:t xml:space="preserve">reated </w:t>
-            </w:r>
-            <w:r>
-              <w:rPr>
-                <w:rFonts w:cstheme="minorHAnsi"/>
-                <w:sz w:val="28"/>
-                <w:szCs w:val="28"/>
-              </w:rPr>
-              <w:t>d</w:t>
-            </w:r>
-            <w:r>
-              <w:rPr>
-                <w:rFonts w:cstheme="minorHAnsi"/>
-                <w:sz w:val="28"/>
-                <w:szCs w:val="28"/>
-              </w:rPr>
-              <w:t xml:space="preserve">ate. The most recent transactions will be displayed on top. </w:t>
+                <w:sz w:val="28"/>
+                <w:szCs w:val="28"/>
+              </w:rPr>
+            </w:pPr>
+            <w:r>
+              <w:rPr>
+                <w:sz w:val="28"/>
+                <w:szCs w:val="28"/>
+              </w:rPr>
+              <w:lastRenderedPageBreak/>
+              <w:t xml:space="preserve">Upload of multiple assets through Globus: The Globus upload capability has now been expanded to enable upload of multiple Assets. Additionally, Asset registration (creation of the Asset collection and addition of metadata) and Asset upload can be performed in one single request. For details, refer to </w:t>
+            </w:r>
+            <w:hyperlink r:id="rId11" w:history="1">
+              <w:r>
+                <w:rPr>
+                  <w:rStyle w:val="Hyperlink"/>
+                  <w:sz w:val="28"/>
+                  <w:szCs w:val="28"/>
+                </w:rPr>
+                <w:t>Uploading Multiple Assets from a Globus Endpoint</w:t>
+              </w:r>
+            </w:hyperlink>
+            <w:r>
+              <w:rPr>
+                <w:sz w:val="28"/>
+                <w:szCs w:val="28"/>
+              </w:rPr>
+              <w:t>.</w:t>
             </w:r>
           </w:p>
           <w:p>
@@ -1076,11 +1077,17 @@
               <w:spacing w:before="240" w:after="0"/>
               <w:contextualSpacing w:val="0"/>
               <w:rPr>
-                <w:rFonts w:cstheme="minorHAnsi"/>
-                <w:sz w:val="28"/>
-                <w:szCs w:val="28"/>
-              </w:rPr>
-            </w:pPr>
+                <w:sz w:val="28"/>
+                <w:szCs w:val="28"/>
+              </w:rPr>
+            </w:pPr>
+            <w:r>
+              <w:rPr>
+                <w:sz w:val="28"/>
+                <w:szCs w:val="28"/>
+              </w:rPr>
+              <w:t xml:space="preserve">Support for </w:t>
+            </w:r>
             <w:r>
               <w:rPr>
                 <w:i/>
@@ -1088,28 +1095,28 @@
                 <w:sz w:val="28"/>
                 <w:szCs w:val="28"/>
               </w:rPr>
-              <w:t>Required</w:t>
-            </w:r>
-            <w:r>
-              <w:rPr>
-                <w:sz w:val="28"/>
-                <w:szCs w:val="28"/>
-              </w:rPr>
-              <w:t xml:space="preserve"> indicator</w:t>
-            </w:r>
-            <w:r>
-              <w:rPr>
-                <w:sz w:val="28"/>
-                <w:szCs w:val="28"/>
-              </w:rPr>
-              <w:t xml:space="preserve"> in mandatory metadata field</w:t>
-            </w:r>
-            <w:r>
-              <w:rPr>
-                <w:sz w:val="28"/>
-                <w:szCs w:val="28"/>
-              </w:rPr>
-              <w:t xml:space="preserve">:  Improved the visibility of the </w:t>
+              <w:t>Enter</w:t>
+            </w:r>
+            <w:r>
+              <w:rPr>
+                <w:sz w:val="28"/>
+                <w:szCs w:val="28"/>
+              </w:rPr>
+              <w:t xml:space="preserve"> key on Login screen: The Login screen will now accept the </w:t>
+            </w:r>
+            <w:r>
+              <w:rPr>
+                <w:sz w:val="28"/>
+                <w:szCs w:val="28"/>
+              </w:rPr>
+              <w:t xml:space="preserve">Enter </w:t>
+            </w:r>
+            <w:r>
+              <w:rPr>
+                <w:sz w:val="28"/>
+                <w:szCs w:val="28"/>
+              </w:rPr>
+              <w:t xml:space="preserve">key in lieu of the </w:t>
             </w:r>
             <w:r>
               <w:rPr>
@@ -1118,56 +1125,14 @@
                 <w:sz w:val="28"/>
                 <w:szCs w:val="28"/>
               </w:rPr>
-              <w:t>Required</w:t>
-            </w:r>
-            <w:r>
-              <w:rPr>
-                <w:sz w:val="28"/>
-                <w:szCs w:val="28"/>
-              </w:rPr>
-              <w:t xml:space="preserve"> indicator </w:t>
-            </w:r>
-            <w:r>
-              <w:rPr>
-                <w:sz w:val="28"/>
-                <w:szCs w:val="28"/>
-              </w:rPr>
-              <w:t xml:space="preserve">that is displayed </w:t>
-            </w:r>
-            <w:r>
-              <w:rPr>
-                <w:sz w:val="28"/>
-                <w:szCs w:val="28"/>
-              </w:rPr>
-              <w:t xml:space="preserve">in the </w:t>
-            </w:r>
-            <w:r>
-              <w:rPr>
-                <w:sz w:val="28"/>
-                <w:szCs w:val="28"/>
-              </w:rPr>
-              <w:t xml:space="preserve">editable text field of </w:t>
-            </w:r>
-            <w:r>
-              <w:rPr>
-                <w:sz w:val="28"/>
-                <w:szCs w:val="28"/>
-              </w:rPr>
-              <w:t xml:space="preserve">mandatory metadata </w:t>
-            </w:r>
-            <w:r>
-              <w:rPr>
-                <w:sz w:val="28"/>
-                <w:szCs w:val="28"/>
-              </w:rPr>
-              <w:t xml:space="preserve">for a </w:t>
-            </w:r>
-            <w:r>
-              <w:rPr>
-                <w:sz w:val="28"/>
-                <w:szCs w:val="28"/>
-              </w:rPr>
-              <w:t>collection or file.</w:t>
+              <w:t>Login</w:t>
+            </w:r>
+            <w:r>
+              <w:rPr>
+                <w:sz w:val="28"/>
+                <w:szCs w:val="28"/>
+              </w:rPr>
+              <w:t xml:space="preserve"> button.</w:t>
             </w:r>
           </w:p>
           <w:p>
@@ -1180,191 +1145,42 @@
               <w:spacing w:before="240" w:after="0"/>
               <w:contextualSpacing w:val="0"/>
               <w:rPr>
-                <w:rFonts w:cstheme="minorHAnsi"/>
-                <w:sz w:val="28"/>
-                <w:szCs w:val="28"/>
-              </w:rPr>
-            </w:pPr>
-            <w:r>
-              <w:rPr>
-                <w:rFonts w:cstheme="minorHAnsi"/>
-                <w:sz w:val="28"/>
-                <w:szCs w:val="28"/>
-              </w:rPr>
-              <w:t xml:space="preserve">Display of hyperlinks: </w:t>
-            </w:r>
-            <w:r>
-              <w:rPr>
-                <w:rFonts w:cstheme="minorHAnsi"/>
-                <w:sz w:val="28"/>
-                <w:szCs w:val="28"/>
+                <w:sz w:val="28"/>
+                <w:szCs w:val="28"/>
+              </w:rPr>
+            </w:pPr>
+            <w:r>
+              <w:rPr>
+                <w:sz w:val="28"/>
+                <w:szCs w:val="28"/>
+              </w:rPr>
+              <w:t xml:space="preserve">Improved Google drive upload GUI:  In order to assist users with performing the upload steps in the correct order, the Google Drive upload screen will now display the link for accessing data from the Google Drive only after </w:t>
+            </w:r>
+            <w:proofErr w:type="spellStart"/>
+            <w:r>
+              <w:rPr>
+                <w:sz w:val="28"/>
+                <w:szCs w:val="28"/>
+              </w:rPr>
+              <w:t>MoDaC</w:t>
+            </w:r>
+            <w:proofErr w:type="spellEnd"/>
+            <w:r>
+              <w:rPr>
+                <w:sz w:val="28"/>
+                <w:szCs w:val="28"/>
+              </w:rPr>
+              <w:t xml:space="preserve"> access token is generated.</w:t>
+            </w:r>
+            <w:r>
+              <w:rPr>
+                <w:rFonts w:asciiTheme="minorHAnsi" w:eastAsiaTheme="minorHAnsi" w:hAnsiTheme="minorHAnsi" w:cstheme="minorHAnsi"/>
+                <w:color w:val="000000" w:themeColor="text1"/>
+                <w:sz w:val="22"/>
+                <w:szCs w:val="22"/>
               </w:rPr>
               <w:t xml:space="preserve"> </w:t>
             </w:r>
-            <w:r>
-              <w:rPr>
-                <w:rFonts w:cstheme="minorHAnsi"/>
-                <w:sz w:val="28"/>
-                <w:szCs w:val="28"/>
-              </w:rPr>
-              <w:t>Added</w:t>
-            </w:r>
-            <w:r>
-              <w:rPr>
-                <w:rFonts w:cstheme="minorHAnsi"/>
-                <w:sz w:val="28"/>
-                <w:szCs w:val="28"/>
-              </w:rPr>
-              <w:t xml:space="preserve"> the ability to display </w:t>
-            </w:r>
-            <w:r>
-              <w:rPr>
-                <w:rFonts w:cstheme="minorHAnsi"/>
-                <w:sz w:val="28"/>
-                <w:szCs w:val="28"/>
-              </w:rPr>
-              <w:t xml:space="preserve">hyperlink in </w:t>
-            </w:r>
-            <w:r>
-              <w:rPr>
-                <w:rFonts w:cstheme="minorHAnsi"/>
-                <w:sz w:val="28"/>
-                <w:szCs w:val="28"/>
-              </w:rPr>
-              <w:t>metadata</w:t>
-            </w:r>
-            <w:r>
-              <w:rPr>
-                <w:rFonts w:cstheme="minorHAnsi"/>
-                <w:sz w:val="28"/>
-                <w:szCs w:val="28"/>
-              </w:rPr>
-              <w:t xml:space="preserve">. </w:t>
-            </w:r>
-            <w:r>
-              <w:rPr>
-                <w:rFonts w:cstheme="minorHAnsi"/>
-                <w:sz w:val="28"/>
-                <w:szCs w:val="28"/>
-              </w:rPr>
-              <w:t xml:space="preserve">A metadata value that starts </w:t>
-            </w:r>
-            <w:r>
-              <w:rPr>
-                <w:rFonts w:cstheme="minorHAnsi"/>
-                <w:sz w:val="28"/>
-                <w:szCs w:val="28"/>
-              </w:rPr>
-              <w:t xml:space="preserve">with </w:t>
-            </w:r>
-            <w:r>
-              <w:rPr>
-                <w:rFonts w:cstheme="minorHAnsi"/>
-                <w:sz w:val="28"/>
-                <w:szCs w:val="28"/>
-              </w:rPr>
-              <w:t>https://</w:t>
-            </w:r>
-            <w:r>
-              <w:rPr>
-                <w:rFonts w:cstheme="minorHAnsi"/>
-                <w:sz w:val="28"/>
-                <w:szCs w:val="28"/>
-              </w:rPr>
-              <w:t xml:space="preserve"> or http:// </w:t>
-            </w:r>
-            <w:r>
-              <w:rPr>
-                <w:rFonts w:cstheme="minorHAnsi"/>
-                <w:sz w:val="28"/>
-                <w:szCs w:val="28"/>
-              </w:rPr>
-              <w:t>will now be displayed</w:t>
-            </w:r>
-            <w:r>
-              <w:rPr>
-                <w:rFonts w:cstheme="minorHAnsi"/>
-                <w:sz w:val="28"/>
-                <w:szCs w:val="28"/>
-              </w:rPr>
-              <w:t xml:space="preserve"> a</w:t>
-            </w:r>
-            <w:r>
-              <w:rPr>
-                <w:rFonts w:cstheme="minorHAnsi"/>
-                <w:sz w:val="28"/>
-                <w:szCs w:val="28"/>
-              </w:rPr>
-              <w:t>s a</w:t>
-            </w:r>
-            <w:r>
-              <w:rPr>
-                <w:rFonts w:cstheme="minorHAnsi"/>
-                <w:sz w:val="28"/>
-                <w:szCs w:val="28"/>
-              </w:rPr>
-              <w:t xml:space="preserve"> hyperlink</w:t>
-            </w:r>
-            <w:r>
-              <w:rPr>
-                <w:rFonts w:cstheme="minorHAnsi"/>
-                <w:sz w:val="28"/>
-                <w:szCs w:val="28"/>
-              </w:rPr>
-              <w:t>.</w:t>
-            </w:r>
-            <w:r>
-              <w:rPr>
-                <w:rFonts w:cstheme="minorHAnsi"/>
-                <w:sz w:val="28"/>
-                <w:szCs w:val="28"/>
-              </w:rPr>
-              <w:t xml:space="preserve"> Hyperlinks embedded within the metadata will however continue to be displayed as plain text.</w:t>
-            </w:r>
-          </w:p>
-          <w:p>
-            <w:pPr>
-              <w:rPr>
-                <w:sz w:val="28"/>
-                <w:szCs w:val="28"/>
-                <w:u w:val="single"/>
-              </w:rPr>
-            </w:pPr>
-          </w:p>
-          <w:p>
-            <w:pPr>
-              <w:rPr>
-                <w:sz w:val="28"/>
-                <w:szCs w:val="28"/>
-                <w:u w:val="single"/>
-              </w:rPr>
-            </w:pPr>
-          </w:p>
-          <w:p>
-            <w:pPr>
-              <w:rPr>
-                <w:sz w:val="28"/>
-                <w:szCs w:val="28"/>
-                <w:u w:val="single"/>
-              </w:rPr>
-            </w:pPr>
-            <w:r>
-              <w:rPr>
-                <w:sz w:val="28"/>
-                <w:szCs w:val="28"/>
-                <w:u w:val="single"/>
-              </w:rPr>
-              <w:t>Release 1.5: May 11, 2021</w:t>
-            </w:r>
-          </w:p>
-          <w:p>
-            <w:pPr>
-              <w:rPr>
-                <w:sz w:val="28"/>
-                <w:szCs w:val="28"/>
-                <w:u w:val="single"/>
-              </w:rPr>
-            </w:pPr>
           </w:p>
           <w:p>
             <w:pPr>
@@ -1376,6 +1192,566 @@
               <w:spacing w:before="240" w:after="0"/>
               <w:contextualSpacing w:val="0"/>
               <w:rPr>
+                <w:sz w:val="28"/>
+                <w:szCs w:val="28"/>
+              </w:rPr>
+            </w:pPr>
+            <w:r>
+              <w:rPr>
+                <w:sz w:val="28"/>
+                <w:szCs w:val="28"/>
+              </w:rPr>
+              <w:t xml:space="preserve">Validation of incorrect bucket upfront:  In order to provide improved user experience during download to an AWS S3 bucket, validation of the destination bucket will now be performed before the </w:t>
+            </w:r>
+            <w:r>
+              <w:rPr>
+                <w:sz w:val="28"/>
+                <w:szCs w:val="28"/>
+              </w:rPr>
+              <w:t xml:space="preserve">start of the </w:t>
+            </w:r>
+            <w:r>
+              <w:rPr>
+                <w:sz w:val="28"/>
+                <w:szCs w:val="28"/>
+              </w:rPr>
+              <w:t>download task.</w:t>
+            </w:r>
+            <w:r>
+              <w:rPr>
+                <w:rFonts w:eastAsiaTheme="minorHAnsi"/>
+                <w:color w:val="000000" w:themeColor="text1"/>
+                <w:sz w:val="28"/>
+                <w:szCs w:val="28"/>
+              </w:rPr>
+              <w:t xml:space="preserve"> This ensure</w:t>
+            </w:r>
+            <w:r>
+              <w:rPr>
+                <w:rFonts w:eastAsiaTheme="minorHAnsi"/>
+                <w:color w:val="000000" w:themeColor="text1"/>
+                <w:sz w:val="28"/>
+                <w:szCs w:val="28"/>
+              </w:rPr>
+              <w:t>s</w:t>
+            </w:r>
+            <w:r>
+              <w:rPr>
+                <w:rFonts w:eastAsiaTheme="minorHAnsi"/>
+                <w:color w:val="000000" w:themeColor="text1"/>
+                <w:sz w:val="28"/>
+                <w:szCs w:val="28"/>
+              </w:rPr>
+              <w:t xml:space="preserve"> that errors associated with the AWS S3 bucket are displayed to the user upfront instead of after the download task begins.</w:t>
+            </w:r>
+          </w:p>
+          <w:p>
+            <w:pPr>
+              <w:rPr>
+                <w:sz w:val="28"/>
+                <w:szCs w:val="28"/>
+                <w:u w:val="single"/>
+              </w:rPr>
+            </w:pPr>
+          </w:p>
+          <w:p>
+            <w:pPr>
+              <w:rPr>
+                <w:sz w:val="28"/>
+                <w:szCs w:val="28"/>
+                <w:u w:val="single"/>
+              </w:rPr>
+            </w:pPr>
+          </w:p>
+          <w:p>
+            <w:pPr>
+              <w:rPr>
+                <w:sz w:val="28"/>
+                <w:szCs w:val="28"/>
+                <w:u w:val="single"/>
+              </w:rPr>
+            </w:pPr>
+            <w:r>
+              <w:rPr>
+                <w:sz w:val="28"/>
+                <w:szCs w:val="28"/>
+                <w:u w:val="single"/>
+              </w:rPr>
+              <w:t>Release 1.</w:t>
+            </w:r>
+            <w:r>
+              <w:rPr>
+                <w:sz w:val="28"/>
+                <w:szCs w:val="28"/>
+                <w:u w:val="single"/>
+              </w:rPr>
+              <w:t>6</w:t>
+            </w:r>
+            <w:r>
+              <w:rPr>
+                <w:sz w:val="28"/>
+                <w:szCs w:val="28"/>
+                <w:u w:val="single"/>
+              </w:rPr>
+              <w:t xml:space="preserve">: </w:t>
+            </w:r>
+            <w:r>
+              <w:rPr>
+                <w:sz w:val="28"/>
+                <w:szCs w:val="28"/>
+                <w:u w:val="single"/>
+              </w:rPr>
+              <w:t>June</w:t>
+            </w:r>
+            <w:r>
+              <w:rPr>
+                <w:sz w:val="28"/>
+                <w:szCs w:val="28"/>
+                <w:u w:val="single"/>
+              </w:rPr>
+              <w:t xml:space="preserve"> </w:t>
+            </w:r>
+            <w:r>
+              <w:rPr>
+                <w:sz w:val="28"/>
+                <w:szCs w:val="28"/>
+                <w:u w:val="single"/>
+              </w:rPr>
+              <w:t>11</w:t>
+            </w:r>
+            <w:r>
+              <w:rPr>
+                <w:sz w:val="28"/>
+                <w:szCs w:val="28"/>
+                <w:u w:val="single"/>
+              </w:rPr>
+              <w:t>, 2021</w:t>
+            </w:r>
+          </w:p>
+          <w:p>
+            <w:pPr>
+              <w:rPr>
+                <w:sz w:val="28"/>
+                <w:szCs w:val="28"/>
+                <w:u w:val="single"/>
+              </w:rPr>
+            </w:pPr>
+          </w:p>
+          <w:p>
+            <w:pPr>
+              <w:pStyle w:val="ListParagraph"/>
+              <w:numPr>
+                <w:ilvl w:val="0"/>
+                <w:numId w:val="42"/>
+              </w:numPr>
+              <w:spacing w:before="240" w:after="0"/>
+              <w:contextualSpacing w:val="0"/>
+              <w:rPr>
+                <w:rFonts w:cstheme="minorHAnsi"/>
+                <w:sz w:val="28"/>
+                <w:szCs w:val="28"/>
+              </w:rPr>
+            </w:pPr>
+            <w:r>
+              <w:rPr>
+                <w:rFonts w:cstheme="minorHAnsi"/>
+                <w:sz w:val="28"/>
+                <w:szCs w:val="28"/>
+              </w:rPr>
+              <w:t xml:space="preserve">Shareable link on the Asset Details page: A new shareable link will now be displayed on the Asset Details page. This link can be used to access the Asset Details page directly from another application. The existing shareable link on the Search Results screen </w:t>
+            </w:r>
+            <w:r>
+              <w:rPr>
+                <w:rFonts w:cstheme="minorHAnsi"/>
+                <w:sz w:val="28"/>
+                <w:szCs w:val="28"/>
+              </w:rPr>
+              <w:t xml:space="preserve">remains unchanged and </w:t>
+            </w:r>
+            <w:r>
+              <w:rPr>
+                <w:rFonts w:cstheme="minorHAnsi"/>
+                <w:sz w:val="28"/>
+                <w:szCs w:val="28"/>
+              </w:rPr>
+              <w:t>will continue to be available.</w:t>
+            </w:r>
+          </w:p>
+          <w:p>
+            <w:pPr>
+              <w:pStyle w:val="ListParagraph"/>
+              <w:numPr>
+                <w:ilvl w:val="0"/>
+                <w:numId w:val="42"/>
+              </w:numPr>
+              <w:spacing w:before="240" w:after="0"/>
+              <w:contextualSpacing w:val="0"/>
+              <w:rPr>
+                <w:rFonts w:cstheme="minorHAnsi"/>
+                <w:sz w:val="28"/>
+                <w:szCs w:val="28"/>
+              </w:rPr>
+            </w:pPr>
+            <w:r>
+              <w:rPr>
+                <w:rFonts w:cstheme="minorHAnsi"/>
+                <w:sz w:val="28"/>
+                <w:szCs w:val="28"/>
+              </w:rPr>
+              <w:t xml:space="preserve">Ordering of transactions on the Task Status page: The transactions on the Task Status page will now by default be sorted by </w:t>
+            </w:r>
+            <w:r>
+              <w:rPr>
+                <w:rFonts w:cstheme="minorHAnsi"/>
+                <w:sz w:val="28"/>
+                <w:szCs w:val="28"/>
+              </w:rPr>
+              <w:t>c</w:t>
+            </w:r>
+            <w:r>
+              <w:rPr>
+                <w:rFonts w:cstheme="minorHAnsi"/>
+                <w:sz w:val="28"/>
+                <w:szCs w:val="28"/>
+              </w:rPr>
+              <w:t xml:space="preserve">reated </w:t>
+            </w:r>
+            <w:r>
+              <w:rPr>
+                <w:rFonts w:cstheme="minorHAnsi"/>
+                <w:sz w:val="28"/>
+                <w:szCs w:val="28"/>
+              </w:rPr>
+              <w:t>d</w:t>
+            </w:r>
+            <w:r>
+              <w:rPr>
+                <w:rFonts w:cstheme="minorHAnsi"/>
+                <w:sz w:val="28"/>
+                <w:szCs w:val="28"/>
+              </w:rPr>
+              <w:t xml:space="preserve">ate. The most recent transactions will be displayed on top. </w:t>
+            </w:r>
+          </w:p>
+          <w:p>
+            <w:pPr>
+              <w:pStyle w:val="ListParagraph"/>
+              <w:numPr>
+                <w:ilvl w:val="0"/>
+                <w:numId w:val="42"/>
+              </w:numPr>
+              <w:spacing w:before="240" w:after="0"/>
+              <w:contextualSpacing w:val="0"/>
+              <w:rPr>
+                <w:rFonts w:cstheme="minorHAnsi"/>
+                <w:sz w:val="28"/>
+                <w:szCs w:val="28"/>
+              </w:rPr>
+            </w:pPr>
+            <w:r>
+              <w:rPr>
+                <w:i/>
+                <w:iCs/>
+                <w:sz w:val="28"/>
+                <w:szCs w:val="28"/>
+              </w:rPr>
+              <w:t>Required</w:t>
+            </w:r>
+            <w:r>
+              <w:rPr>
+                <w:sz w:val="28"/>
+                <w:szCs w:val="28"/>
+              </w:rPr>
+              <w:t xml:space="preserve"> indicator</w:t>
+            </w:r>
+            <w:r>
+              <w:rPr>
+                <w:sz w:val="28"/>
+                <w:szCs w:val="28"/>
+              </w:rPr>
+              <w:t xml:space="preserve"> in mandatory metadata field</w:t>
+            </w:r>
+            <w:r>
+              <w:rPr>
+                <w:sz w:val="28"/>
+                <w:szCs w:val="28"/>
+              </w:rPr>
+              <w:t xml:space="preserve">:  Improved the visibility of the </w:t>
+            </w:r>
+            <w:r>
+              <w:rPr>
+                <w:i/>
+                <w:iCs/>
+                <w:sz w:val="28"/>
+                <w:szCs w:val="28"/>
+              </w:rPr>
+              <w:t>Required</w:t>
+            </w:r>
+            <w:r>
+              <w:rPr>
+                <w:sz w:val="28"/>
+                <w:szCs w:val="28"/>
+              </w:rPr>
+              <w:t xml:space="preserve"> indicator </w:t>
+            </w:r>
+            <w:r>
+              <w:rPr>
+                <w:sz w:val="28"/>
+                <w:szCs w:val="28"/>
+              </w:rPr>
+              <w:t xml:space="preserve">that is displayed </w:t>
+            </w:r>
+            <w:r>
+              <w:rPr>
+                <w:sz w:val="28"/>
+                <w:szCs w:val="28"/>
+              </w:rPr>
+              <w:t xml:space="preserve">in the </w:t>
+            </w:r>
+            <w:r>
+              <w:rPr>
+                <w:sz w:val="28"/>
+                <w:szCs w:val="28"/>
+              </w:rPr>
+              <w:t xml:space="preserve">editable text field of </w:t>
+            </w:r>
+            <w:r>
+              <w:rPr>
+                <w:sz w:val="28"/>
+                <w:szCs w:val="28"/>
+              </w:rPr>
+              <w:t xml:space="preserve">mandatory metadata </w:t>
+            </w:r>
+            <w:r>
+              <w:rPr>
+                <w:sz w:val="28"/>
+                <w:szCs w:val="28"/>
+              </w:rPr>
+              <w:t xml:space="preserve">for a </w:t>
+            </w:r>
+            <w:r>
+              <w:rPr>
+                <w:sz w:val="28"/>
+                <w:szCs w:val="28"/>
+              </w:rPr>
+              <w:t>collection or file.</w:t>
+            </w:r>
+          </w:p>
+          <w:p>
+            <w:pPr>
+              <w:pStyle w:val="ListParagraph"/>
+              <w:numPr>
+                <w:ilvl w:val="0"/>
+                <w:numId w:val="42"/>
+              </w:numPr>
+              <w:spacing w:before="240" w:after="0"/>
+              <w:contextualSpacing w:val="0"/>
+              <w:rPr>
+                <w:rFonts w:cstheme="minorHAnsi"/>
+                <w:sz w:val="28"/>
+                <w:szCs w:val="28"/>
+              </w:rPr>
+            </w:pPr>
+            <w:r>
+              <w:rPr>
+                <w:rFonts w:cstheme="minorHAnsi"/>
+                <w:sz w:val="28"/>
+                <w:szCs w:val="28"/>
+              </w:rPr>
+              <w:t xml:space="preserve">Display of hyperlinks: </w:t>
+            </w:r>
+            <w:r>
+              <w:rPr>
+                <w:rFonts w:cstheme="minorHAnsi"/>
+                <w:sz w:val="28"/>
+                <w:szCs w:val="28"/>
+              </w:rPr>
+              <w:t xml:space="preserve"> </w:t>
+            </w:r>
+            <w:r>
+              <w:rPr>
+                <w:rFonts w:cstheme="minorHAnsi"/>
+                <w:sz w:val="28"/>
+                <w:szCs w:val="28"/>
+              </w:rPr>
+              <w:t>Added</w:t>
+            </w:r>
+            <w:r>
+              <w:rPr>
+                <w:rFonts w:cstheme="minorHAnsi"/>
+                <w:sz w:val="28"/>
+                <w:szCs w:val="28"/>
+              </w:rPr>
+              <w:t xml:space="preserve"> the ability to display </w:t>
+            </w:r>
+            <w:r>
+              <w:rPr>
+                <w:rFonts w:cstheme="minorHAnsi"/>
+                <w:sz w:val="28"/>
+                <w:szCs w:val="28"/>
+              </w:rPr>
+              <w:t xml:space="preserve">hyperlink in </w:t>
+            </w:r>
+            <w:r>
+              <w:rPr>
+                <w:rFonts w:cstheme="minorHAnsi"/>
+                <w:sz w:val="28"/>
+                <w:szCs w:val="28"/>
+              </w:rPr>
+              <w:t>metadata</w:t>
+            </w:r>
+            <w:r>
+              <w:rPr>
+                <w:rFonts w:cstheme="minorHAnsi"/>
+                <w:sz w:val="28"/>
+                <w:szCs w:val="28"/>
+              </w:rPr>
+              <w:t xml:space="preserve">. </w:t>
+            </w:r>
+            <w:r>
+              <w:rPr>
+                <w:rFonts w:cstheme="minorHAnsi"/>
+                <w:sz w:val="28"/>
+                <w:szCs w:val="28"/>
+              </w:rPr>
+              <w:t xml:space="preserve">A metadata value that starts </w:t>
+            </w:r>
+            <w:r>
+              <w:rPr>
+                <w:rFonts w:cstheme="minorHAnsi"/>
+                <w:sz w:val="28"/>
+                <w:szCs w:val="28"/>
+              </w:rPr>
+              <w:t xml:space="preserve">with </w:t>
+            </w:r>
+            <w:r>
+              <w:rPr>
+                <w:rFonts w:cstheme="minorHAnsi"/>
+                <w:sz w:val="28"/>
+                <w:szCs w:val="28"/>
+              </w:rPr>
+              <w:t>https://</w:t>
+            </w:r>
+            <w:r>
+              <w:rPr>
+                <w:rFonts w:cstheme="minorHAnsi"/>
+                <w:sz w:val="28"/>
+                <w:szCs w:val="28"/>
+              </w:rPr>
+              <w:t xml:space="preserve"> or http:// </w:t>
+            </w:r>
+            <w:r>
+              <w:rPr>
+                <w:rFonts w:cstheme="minorHAnsi"/>
+                <w:sz w:val="28"/>
+                <w:szCs w:val="28"/>
+              </w:rPr>
+              <w:t>will now be displayed</w:t>
+            </w:r>
+            <w:r>
+              <w:rPr>
+                <w:rFonts w:cstheme="minorHAnsi"/>
+                <w:sz w:val="28"/>
+                <w:szCs w:val="28"/>
+              </w:rPr>
+              <w:t xml:space="preserve"> a</w:t>
+            </w:r>
+            <w:r>
+              <w:rPr>
+                <w:rFonts w:cstheme="minorHAnsi"/>
+                <w:sz w:val="28"/>
+                <w:szCs w:val="28"/>
+              </w:rPr>
+              <w:t>s a</w:t>
+            </w:r>
+            <w:r>
+              <w:rPr>
+                <w:rFonts w:cstheme="minorHAnsi"/>
+                <w:sz w:val="28"/>
+                <w:szCs w:val="28"/>
+              </w:rPr>
+              <w:t xml:space="preserve"> </w:t>
+            </w:r>
+            <w:r>
+              <w:rPr>
+                <w:rFonts w:cstheme="minorHAnsi"/>
+                <w:sz w:val="28"/>
+                <w:szCs w:val="28"/>
+              </w:rPr>
+              <w:lastRenderedPageBreak/>
+              <w:t>hyperlink</w:t>
+            </w:r>
+            <w:r>
+              <w:rPr>
+                <w:rFonts w:cstheme="minorHAnsi"/>
+                <w:sz w:val="28"/>
+                <w:szCs w:val="28"/>
+              </w:rPr>
+              <w:t>.</w:t>
+            </w:r>
+            <w:r>
+              <w:rPr>
+                <w:rFonts w:cstheme="minorHAnsi"/>
+                <w:sz w:val="28"/>
+                <w:szCs w:val="28"/>
+              </w:rPr>
+              <w:t xml:space="preserve"> Hyperlinks embedded within the metadata will however continue to be displayed as plain text.</w:t>
+            </w:r>
+          </w:p>
+          <w:p>
+            <w:pPr>
+              <w:rPr>
+                <w:sz w:val="28"/>
+                <w:szCs w:val="28"/>
+                <w:u w:val="single"/>
+              </w:rPr>
+            </w:pPr>
+          </w:p>
+          <w:p>
+            <w:pPr>
+              <w:rPr>
+                <w:sz w:val="28"/>
+                <w:szCs w:val="28"/>
+                <w:u w:val="single"/>
+              </w:rPr>
+            </w:pPr>
+          </w:p>
+          <w:p>
+            <w:pPr>
+              <w:rPr>
+                <w:sz w:val="28"/>
+                <w:szCs w:val="28"/>
+                <w:u w:val="single"/>
+              </w:rPr>
+            </w:pPr>
+            <w:r>
+              <w:rPr>
+                <w:sz w:val="28"/>
+                <w:szCs w:val="28"/>
+                <w:u w:val="single"/>
+              </w:rPr>
+              <w:t>Release 1.5: May 11, 2021</w:t>
+            </w:r>
+          </w:p>
+          <w:p>
+            <w:pPr>
+              <w:rPr>
+                <w:sz w:val="28"/>
+                <w:szCs w:val="28"/>
+                <w:u w:val="single"/>
+              </w:rPr>
+            </w:pPr>
+          </w:p>
+          <w:p>
+            <w:pPr>
+              <w:pStyle w:val="ListParagraph"/>
+              <w:numPr>
+                <w:ilvl w:val="0"/>
+                <w:numId w:val="42"/>
+              </w:numPr>
+              <w:spacing w:before="240" w:after="0"/>
+              <w:contextualSpacing w:val="0"/>
+              <w:rPr>
                 <w:rFonts w:cstheme="minorHAnsi"/>
                 <w:sz w:val="28"/>
                 <w:szCs w:val="28"/>
@@ -1416,7 +1792,7 @@
               </w:rPr>
               <w:t xml:space="preserve">tically upload multiple files or collections at a time using the new bulk upload API. Two source endpoints are currently supported: Globus and AWS S3.  For details, refer to the </w:t>
             </w:r>
-            <w:hyperlink r:id="rId10" w:anchor="/Upload%20Data/BulkRegistration" w:history="1">
+            <w:hyperlink r:id="rId12" w:anchor="/Upload%20Data/BulkRegistration" w:history="1">
               <w:r>
                 <w:rPr>
                   <w:rStyle w:val="Hyperlink"/>
@@ -2276,6 +2652,7 @@
                 <w:sz w:val="28"/>
                 <w:szCs w:val="28"/>
               </w:rPr>
+              <w:lastRenderedPageBreak/>
               <w:t>Provide</w:t>
             </w:r>
             <w:r>
@@ -2652,7 +3029,7 @@
               </w:rPr>
               <w:t xml:space="preserve"> </w:t>
             </w:r>
-            <w:hyperlink r:id="rId11" w:history="1">
+            <w:hyperlink r:id="rId13" w:history="1">
               <w:r>
                 <w:rPr>
                   <w:rStyle w:val="Hyperlink"/>
@@ -2992,7 +3369,6 @@
                 <w:sz w:val="28"/>
                 <w:szCs w:val="28"/>
               </w:rPr>
-              <w:lastRenderedPageBreak/>
               <w:t xml:space="preserve">Obtain </w:t>
             </w:r>
             <w:r>
@@ -3262,7 +3638,7 @@
                 <w:szCs w:val="28"/>
               </w:rPr>
             </w:pPr>
-            <w:hyperlink r:id="rId12" w:history="1">
+            <w:hyperlink r:id="rId14" w:history="1">
               <w:r>
                 <w:rPr>
                   <w:rStyle w:val="Hyperlink"/>
@@ -4037,16 +4413,7 @@
                 <w:sz w:val="28"/>
                 <w:szCs w:val="28"/>
               </w:rPr>
-              <w:t xml:space="preserve">datasets to their Google Drive accounts (in addition to Globus </w:t>
-            </w:r>
-            <w:r>
-              <w:rPr>
-                <w:rFonts w:asciiTheme="minorHAnsi" w:hAnsiTheme="minorHAnsi" w:cstheme="minorHAnsi"/>
-                <w:sz w:val="28"/>
-                <w:szCs w:val="28"/>
-              </w:rPr>
-              <w:lastRenderedPageBreak/>
-              <w:t>endpoints and AWS S3 buckets). For details,</w:t>
+              <w:t>datasets to their Google Drive accounts (in addition to Globus endpoints and AWS S3 buckets). For details,</w:t>
             </w:r>
             <w:r>
               <w:rPr>
@@ -4064,7 +4431,7 @@
               </w:rPr>
               <w:t xml:space="preserve"> </w:t>
             </w:r>
-            <w:hyperlink r:id="rId13" w:history="1">
+            <w:hyperlink r:id="rId15" w:history="1">
               <w:r>
                 <w:rPr>
                   <w:rStyle w:val="Hyperlink"/>
@@ -4101,7 +4468,7 @@
               </w:rPr>
               <w:t xml:space="preserve"> and </w:t>
             </w:r>
-            <w:hyperlink r:id="rId14" w:history="1">
+            <w:hyperlink r:id="rId16" w:history="1">
               <w:r>
                 <w:rPr>
                   <w:rStyle w:val="Hyperlink"/>
@@ -4226,7 +4593,7 @@
               </w:rPr>
               <w:t xml:space="preserve"> </w:t>
             </w:r>
-            <w:hyperlink r:id="rId15" w:history="1">
+            <w:hyperlink r:id="rId17" w:history="1">
               <w:r>
                 <w:rPr>
                   <w:rStyle w:val="Hyperlink"/>
@@ -4333,7 +4700,7 @@
               </w:rPr>
               <w:t xml:space="preserve"> </w:t>
             </w:r>
-            <w:hyperlink r:id="rId16" w:history="1">
+            <w:hyperlink r:id="rId18" w:history="1">
               <w:r>
                 <w:rPr>
                   <w:rStyle w:val="Hyperlink"/>
@@ -4600,7 +4967,7 @@
               </w:rPr>
               <w:t xml:space="preserve">For details, refer to </w:t>
             </w:r>
-            <w:hyperlink r:id="rId17" w:history="1">
+            <w:hyperlink r:id="rId19" w:history="1">
               <w:r>
                 <w:rPr>
                   <w:rStyle w:val="Hyperlink"/>
@@ -5103,7 +5470,6 @@
                 <w:sz w:val="28"/>
                 <w:szCs w:val="28"/>
               </w:rPr>
-              <w:lastRenderedPageBreak/>
               <w:t>Th</w:t>
             </w:r>
             <w:r>
@@ -5171,7 +5537,7 @@
               </w:rPr>
               <w:t xml:space="preserve"> </w:t>
             </w:r>
-            <w:hyperlink r:id="rId18" w:history="1">
+            <w:hyperlink r:id="rId20" w:history="1">
               <w:r>
                 <w:rPr>
                   <w:rStyle w:val="Hyperlink"/>
@@ -5400,7 +5766,7 @@
               </w:rPr>
               <w:t xml:space="preserve"> </w:t>
             </w:r>
-            <w:hyperlink r:id="rId19" w:history="1">
+            <w:hyperlink r:id="rId21" w:history="1">
               <w:r>
                 <w:rPr>
                   <w:rStyle w:val="Hyperlink"/>
@@ -5427,6 +5793,7 @@
                 <w:sz w:val="28"/>
                 <w:szCs w:val="28"/>
               </w:rPr>
+              <w:lastRenderedPageBreak/>
               <w:t xml:space="preserve">          </w:t>
             </w:r>
           </w:p>
@@ -5547,7 +5914,7 @@
               </w:rPr>
               <w:t xml:space="preserve"> </w:t>
             </w:r>
-            <w:hyperlink r:id="rId20" w:history="1">
+            <w:hyperlink r:id="rId22" w:history="1">
               <w:r>
                 <w:rPr>
                   <w:rStyle w:val="Hyperlink"/>
@@ -5678,7 +6045,7 @@
               </w:rPr>
               <w:t xml:space="preserve"> </w:t>
             </w:r>
-            <w:hyperlink r:id="rId21" w:history="1">
+            <w:hyperlink r:id="rId23" w:history="1">
               <w:r>
                 <w:rPr>
                   <w:rStyle w:val="Hyperlink"/>
@@ -5961,7 +6328,6 @@
                 <w:sz w:val="28"/>
                 <w:szCs w:val="28"/>
               </w:rPr>
-              <w:lastRenderedPageBreak/>
               <w:t xml:space="preserve">For issues, questions or suggestions, </w:t>
             </w:r>
             <w:r>

</xml_diff>